<commit_message>
Edit made to the original
</commit_message>
<xml_diff>
--- a/Database Schema workflow.docx
+++ b/Database Schema workflow.docx
@@ -65,13 +65,8 @@
         <w:spacing w:line="360" w:lineRule="auto"/>
         <w:jc w:val="both"/>
       </w:pPr>
-      <w:proofErr w:type="spellStart"/>
-      <w:r>
-        <w:t>Parameter_Description</w:t>
-      </w:r>
-      <w:proofErr w:type="spellEnd"/>
-      <w:r>
-        <w:t xml:space="preserve"> </w:t>
+      <w:r>
+        <w:t xml:space="preserve">Parameter_Description </w:t>
       </w:r>
     </w:p>
     <w:p>
@@ -84,13 +79,8 @@
         <w:spacing w:line="360" w:lineRule="auto"/>
         <w:jc w:val="both"/>
       </w:pPr>
-      <w:proofErr w:type="spellStart"/>
-      <w:r>
-        <w:t>Phenotype_Description</w:t>
-      </w:r>
-      <w:proofErr w:type="spellEnd"/>
-      <w:r>
-        <w:t xml:space="preserve"> </w:t>
+      <w:r>
+        <w:t xml:space="preserve">Phenotype_Description </w:t>
       </w:r>
     </w:p>
     <w:p>
@@ -117,13 +107,8 @@
         <w:spacing w:line="360" w:lineRule="auto"/>
         <w:jc w:val="both"/>
       </w:pPr>
-      <w:proofErr w:type="spellStart"/>
-      <w:r>
-        <w:t>Gene_Disease</w:t>
-      </w:r>
-      <w:proofErr w:type="spellEnd"/>
-      <w:r>
-        <w:t xml:space="preserve"> _Relation </w:t>
+      <w:r>
+        <w:t xml:space="preserve">Gene_Disease _Relation </w:t>
       </w:r>
     </w:p>
     <w:p>
@@ -136,11 +121,9 @@
         <w:spacing w:line="360" w:lineRule="auto"/>
         <w:jc w:val="both"/>
       </w:pPr>
-      <w:proofErr w:type="spellStart"/>
       <w:r>
         <w:t>Human_Disease</w:t>
       </w:r>
-      <w:proofErr w:type="spellEnd"/>
     </w:p>
     <w:p>
       <w:pPr>
@@ -152,13 +135,8 @@
         <w:spacing w:line="360" w:lineRule="auto"/>
         <w:jc w:val="both"/>
       </w:pPr>
-      <w:proofErr w:type="spellStart"/>
-      <w:r>
-        <w:t>Parameter_Group_Disease</w:t>
-      </w:r>
-      <w:proofErr w:type="spellEnd"/>
-      <w:r>
-        <w:t xml:space="preserve"> </w:t>
+      <w:r>
+        <w:t xml:space="preserve">Parameter_Group_Disease </w:t>
       </w:r>
     </w:p>
     <w:p>
@@ -227,13 +205,7 @@
         <w:rPr>
           <w:color w:val="000000"/>
         </w:rPr>
-        <w:t>I</w:t>
-      </w:r>
-      <w:r>
-        <w:rPr>
-          <w:color w:val="000000"/>
-        </w:rPr>
-        <w:t>n the Data table, we changed the p-value column from</w:t>
+        <w:t>In the Data table, we changed the p-value column from</w:t>
       </w:r>
       <w:r>
         <w:rPr>
@@ -314,19 +286,7 @@
         <w:rPr>
           <w:color w:val="000000"/>
         </w:rPr>
-        <w:t xml:space="preserve">The order in which you create your table columns matters when loading data </w:t>
-      </w:r>
-      <w:r>
-        <w:rPr>
-          <w:color w:val="000000"/>
-        </w:rPr>
-        <w:t>later</w:t>
-      </w:r>
-      <w:r>
-        <w:rPr>
-          <w:color w:val="000000"/>
-        </w:rPr>
-        <w:t>. The data is imported according to the column order in the CSV file, so if your table columns don’t match that order, the data won’t import correctly.</w:t>
+        <w:t>The order in which you create your table columns matters when loading data later. The data is imported according to the column order in the CSV file, so if your table columns don’t match that order, the data won’t import correctly.</w:t>
       </w:r>
     </w:p>
     <w:p>
@@ -366,39 +326,62 @@
         <w:spacing w:line="360" w:lineRule="auto"/>
         <w:jc w:val="both"/>
         <w:rPr>
-          <w:sz w:val="20"/>
-          <w:szCs w:val="20"/>
-        </w:rPr>
-      </w:pPr>
-      <w:r>
-        <w:rPr>
-          <w:color w:val="000000"/>
-        </w:rPr>
-        <w:t xml:space="preserve">During </w:t>
-      </w:r>
-      <w:r>
-        <w:rPr>
-          <w:color w:val="000000"/>
-        </w:rPr>
-        <w:t xml:space="preserve">the </w:t>
-      </w:r>
-      <w:r>
-        <w:rPr>
-          <w:color w:val="000000"/>
-        </w:rPr>
-        <w:t xml:space="preserve">data import, </w:t>
-      </w:r>
-      <w:r>
-        <w:rPr>
-          <w:color w:val="000000"/>
-        </w:rPr>
-        <w:t xml:space="preserve">for some tables </w:t>
-      </w:r>
-      <w:r>
-        <w:rPr>
-          <w:color w:val="000000"/>
-        </w:rPr>
-        <w:t>we received an error indicating that the text in one of the columns exceeded the defined VARCHAR length. To resolve this, we increased the VARCHAR limit for that column and then re-imported the data.</w:t>
+          <w:rFonts w:ascii="Aptos" w:hAnsi="Aptos"/>
+          <w:sz w:val="21"/>
+          <w:szCs w:val="21"/>
+        </w:rPr>
+      </w:pPr>
+      <w:r>
+        <w:rPr>
+          <w:color w:val="000000"/>
+        </w:rPr>
+        <w:t xml:space="preserve">During data import we got some errors that SQL or DBeaver wasn’t allowing data to be uploaded from our local devices. To solve this, we had to edit the local host connection by </w:t>
+      </w:r>
+      <w:r>
+        <w:rPr>
+          <w:color w:val="000000"/>
+          <w:kern w:val="0"/>
+          <w14:ligatures w14:val="none"/>
+        </w:rPr>
+        <w:t xml:space="preserve">opening </w:t>
+      </w:r>
+      <w:r>
+        <w:rPr>
+          <w:rFonts w:ascii="Aptos" w:hAnsi="Aptos"/>
+          <w:color w:val="000000"/>
+          <w:kern w:val="0"/>
+          <w14:ligatures w14:val="none"/>
+        </w:rPr>
+        <w:t xml:space="preserve">the driver properties and setting the </w:t>
+      </w:r>
+      <w:r>
+        <w:rPr>
+          <w:rFonts w:ascii="Aptos" w:hAnsi="Aptos" w:cs="Arial"/>
+          <w:kern w:val="0"/>
+          <w14:ligatures w14:val="none"/>
+        </w:rPr>
+        <w:t xml:space="preserve">‘allowLoadLocalInfile’, ‘allowLoadLocalInfileInPath’, </w:t>
+      </w:r>
+      <w:r>
+        <w:rPr>
+          <w:rFonts w:ascii="Aptos" w:hAnsi="Aptos" w:cs="Arial"/>
+          <w:kern w:val="0"/>
+          <w14:ligatures w14:val="none"/>
+        </w:rPr>
+        <w:lastRenderedPageBreak/>
+        <w:t>‘allowUrlInLocalInfile’, and ‘allowLocalInfile’ parameters to</w:t>
+      </w:r>
+      <w:r>
+        <w:rPr>
+          <w:rFonts w:ascii="Aptos" w:hAnsi="Aptos" w:cs="Arial"/>
+        </w:rPr>
+        <w:t xml:space="preserve"> True. </w:t>
+      </w:r>
+      <w:r>
+        <w:rPr>
+          <w:rFonts w:ascii="Aptos" w:hAnsi="Aptos" w:cs="Arial"/>
+        </w:rPr>
+        <w:t>Data import then worked.</w:t>
       </w:r>
     </w:p>
     <w:p>
@@ -417,13 +400,33 @@
       </w:pPr>
       <w:r>
         <w:rPr>
+          <w:color w:val="000000"/>
+        </w:rPr>
+        <w:t>During the data import, for some tables we received an error indicating that the text in one of the columns exceeded the defined VARCHAR length. To resolve this, we increased the VARCHAR limit for that column and then re-imported the data.</w:t>
+      </w:r>
+    </w:p>
+    <w:p>
+      <w:pPr>
+        <w:pStyle w:val="ListParagraph"/>
+        <w:numPr>
+          <w:ilvl w:val="1"/>
+          <w:numId w:val="1"/>
+        </w:numPr>
+        <w:spacing w:line="360" w:lineRule="auto"/>
+        <w:jc w:val="both"/>
+        <w:rPr>
+          <w:sz w:val="20"/>
+          <w:szCs w:val="20"/>
+        </w:rPr>
+      </w:pPr>
+      <w:r>
+        <w:rPr>
           <w:rFonts w:eastAsia="Times New Roman" w:cs="Times New Roman"/>
           <w:color w:val="000000"/>
           <w:kern w:val="0"/>
           <w:lang w:eastAsia="en-GB"/>
           <w14:ligatures w14:val="none"/>
         </w:rPr>
-        <w:lastRenderedPageBreak/>
         <w:t>When creating a foreign key, we occasionally encountered errors indicating that some values did not match the referenced table. To identify the mismatched entries, we used a query such as:</w:t>
       </w:r>
     </w:p>
@@ -500,22 +503,8 @@
           <w:lang w:eastAsia="en-GB"/>
           <w14:ligatures w14:val="none"/>
         </w:rPr>
-        <w:t xml:space="preserve">SELECT DISTINCT </w:t>
-      </w:r>
-      <w:proofErr w:type="spellStart"/>
-      <w:r>
-        <w:rPr>
-          <w:rFonts w:eastAsia="Times New Roman" w:cs="Courier New"/>
-          <w:i/>
-          <w:iCs/>
-          <w:color w:val="000000"/>
-          <w:kern w:val="0"/>
-          <w:lang w:eastAsia="en-GB"/>
-          <w14:ligatures w14:val="none"/>
-        </w:rPr>
-        <w:t>IMPC_parameter_origin_id</w:t>
-      </w:r>
-      <w:proofErr w:type="spellEnd"/>
+        <w:t>SELECT DISTINCT IMPC_parameter_origin_id</w:t>
+      </w:r>
     </w:p>
     <w:p>
       <w:pPr>
@@ -607,22 +596,8 @@
           <w:lang w:eastAsia="en-GB"/>
           <w14:ligatures w14:val="none"/>
         </w:rPr>
-        <w:t xml:space="preserve">FROM </w:t>
-      </w:r>
-      <w:proofErr w:type="spellStart"/>
-      <w:r>
-        <w:rPr>
-          <w:rFonts w:eastAsia="Times New Roman" w:cs="Courier New"/>
-          <w:i/>
-          <w:iCs/>
-          <w:color w:val="000000"/>
-          <w:kern w:val="0"/>
-          <w:lang w:eastAsia="en-GB"/>
-          <w14:ligatures w14:val="none"/>
-        </w:rPr>
-        <w:t>Parameter_Description</w:t>
-      </w:r>
-      <w:proofErr w:type="spellEnd"/>
+        <w:t>FROM Parameter_Description</w:t>
+      </w:r>
     </w:p>
     <w:p>
       <w:pPr>
@@ -714,33 +689,7 @@
           <w:lang w:eastAsia="en-GB"/>
           <w14:ligatures w14:val="none"/>
         </w:rPr>
-        <w:t xml:space="preserve">WHERE </w:t>
-      </w:r>
-      <w:proofErr w:type="spellStart"/>
-      <w:r>
-        <w:rPr>
-          <w:rFonts w:eastAsia="Times New Roman" w:cs="Courier New"/>
-          <w:i/>
-          <w:iCs/>
-          <w:color w:val="000000"/>
-          <w:kern w:val="0"/>
-          <w:lang w:eastAsia="en-GB"/>
-          <w14:ligatures w14:val="none"/>
-        </w:rPr>
-        <w:t>IMPC_parameter_origin_id</w:t>
-      </w:r>
-      <w:proofErr w:type="spellEnd"/>
-      <w:r>
-        <w:rPr>
-          <w:rFonts w:eastAsia="Times New Roman" w:cs="Courier New"/>
-          <w:i/>
-          <w:iCs/>
-          <w:color w:val="000000"/>
-          <w:kern w:val="0"/>
-          <w:lang w:eastAsia="en-GB"/>
-          <w14:ligatures w14:val="none"/>
-        </w:rPr>
-        <w:t xml:space="preserve"> IS NOT NULL</w:t>
+        <w:t>WHERE IMPC_parameter_origin_id IS NOT NULL</w:t>
       </w:r>
     </w:p>
     <w:p>
@@ -833,33 +782,7 @@
           <w:lang w:eastAsia="en-GB"/>
           <w14:ligatures w14:val="none"/>
         </w:rPr>
-        <w:t xml:space="preserve">AND </w:t>
-      </w:r>
-      <w:proofErr w:type="spellStart"/>
-      <w:r>
-        <w:rPr>
-          <w:rFonts w:eastAsia="Times New Roman" w:cs="Courier New"/>
-          <w:i/>
-          <w:iCs/>
-          <w:color w:val="000000"/>
-          <w:kern w:val="0"/>
-          <w:lang w:eastAsia="en-GB"/>
-          <w14:ligatures w14:val="none"/>
-        </w:rPr>
-        <w:t>IMPC_parameter_origin_id</w:t>
-      </w:r>
-      <w:proofErr w:type="spellEnd"/>
-      <w:r>
-        <w:rPr>
-          <w:rFonts w:eastAsia="Times New Roman" w:cs="Courier New"/>
-          <w:i/>
-          <w:iCs/>
-          <w:color w:val="000000"/>
-          <w:kern w:val="0"/>
-          <w:lang w:eastAsia="en-GB"/>
-          <w14:ligatures w14:val="none"/>
-        </w:rPr>
-        <w:t xml:space="preserve"> NOT IN (</w:t>
+        <w:t>AND IMPC_parameter_origin_id NOT IN (</w:t>
       </w:r>
     </w:p>
     <w:p>
@@ -952,33 +875,7 @@
           <w:lang w:eastAsia="en-GB"/>
           <w14:ligatures w14:val="none"/>
         </w:rPr>
-        <w:t xml:space="preserve">SELECT </w:t>
-      </w:r>
-      <w:proofErr w:type="spellStart"/>
-      <w:r>
-        <w:rPr>
-          <w:rFonts w:eastAsia="Times New Roman" w:cs="Courier New"/>
-          <w:i/>
-          <w:iCs/>
-          <w:color w:val="000000"/>
-          <w:kern w:val="0"/>
-          <w:lang w:eastAsia="en-GB"/>
-          <w14:ligatures w14:val="none"/>
-        </w:rPr>
-        <w:t>IMPC_parameter_origin_id</w:t>
-      </w:r>
-      <w:proofErr w:type="spellEnd"/>
-      <w:r>
-        <w:rPr>
-          <w:rFonts w:eastAsia="Times New Roman" w:cs="Courier New"/>
-          <w:i/>
-          <w:iCs/>
-          <w:color w:val="000000"/>
-          <w:kern w:val="0"/>
-          <w:lang w:eastAsia="en-GB"/>
-          <w14:ligatures w14:val="none"/>
-        </w:rPr>
-        <w:t xml:space="preserve"> </w:t>
+        <w:t xml:space="preserve">SELECT IMPC_parameter_origin_id </w:t>
       </w:r>
     </w:p>
     <w:p>
@@ -1059,36 +956,8 @@
           <w:lang w:eastAsia="en-GB"/>
           <w14:ligatures w14:val="none"/>
         </w:rPr>
-        <w:t xml:space="preserve">FROM </w:t>
-      </w:r>
-      <w:proofErr w:type="spellStart"/>
-      <w:r>
-        <w:rPr>
-          <w:rFonts w:eastAsia="Times New Roman" w:cs="Courier New"/>
-          <w:i/>
-          <w:iCs/>
-          <w:color w:val="000000"/>
-          <w:kern w:val="0"/>
-          <w:lang w:eastAsia="en-GB"/>
-          <w14:ligatures w14:val="none"/>
-        </w:rPr>
-        <w:t>phenotype_procedure</w:t>
-      </w:r>
-      <w:proofErr w:type="spellEnd"/>
-      <w:proofErr w:type="gramStart"/>
-      <w:r>
-        <w:rPr>
-          <w:rFonts w:eastAsia="Times New Roman" w:cs="Courier New"/>
-          <w:i/>
-          <w:iCs/>
-          <w:color w:val="000000"/>
-          <w:kern w:val="0"/>
-          <w:lang w:eastAsia="en-GB"/>
-          <w14:ligatures w14:val="none"/>
-        </w:rPr>
-        <w:t>);</w:t>
-      </w:r>
-      <w:proofErr w:type="gramEnd"/>
+        <w:t>FROM phenotype_procedure);</w:t>
+      </w:r>
     </w:p>
     <w:p>
       <w:pPr>
@@ -1133,17 +1002,7 @@
           <w:lang w:eastAsia="en-GB"/>
           <w14:ligatures w14:val="none"/>
         </w:rPr>
-        <w:t>This allowed us to locate the problematic values and correct them accordingly</w:t>
-      </w:r>
-      <w:r>
-        <w:rPr>
-          <w:rFonts w:eastAsia="Times New Roman" w:cs="Times New Roman"/>
-          <w:color w:val="000000"/>
-          <w:kern w:val="0"/>
-          <w:lang w:eastAsia="en-GB"/>
-          <w14:ligatures w14:val="none"/>
-        </w:rPr>
-        <w:t xml:space="preserve">. </w:t>
+        <w:t xml:space="preserve">This allowed us to locate the problematic values and correct them accordingly. </w:t>
       </w:r>
     </w:p>
     <w:p>
@@ -1323,7 +1182,6 @@
         </w:rPr>
         <w:t> names (e.g., </w:t>
       </w:r>
-      <w:proofErr w:type="spellStart"/>
       <w:r>
         <w:rPr>
           <w:rFonts w:eastAsia="Times New Roman" w:cs="Courier New"/>
@@ -1334,7 +1192,6 @@
         </w:rPr>
         <w:t>schema.table.column</w:t>
       </w:r>
-      <w:proofErr w:type="spellEnd"/>
       <w:r>
         <w:rPr>
           <w:rFonts w:eastAsia="Times New Roman" w:cs="Times New Roman"/>
@@ -1343,27 +1200,7 @@
           <w:lang w:eastAsia="en-GB"/>
           <w14:ligatures w14:val="none"/>
         </w:rPr>
-        <w:t xml:space="preserve">). </w:t>
-      </w:r>
-      <w:r>
-        <w:rPr>
-          <w:rFonts w:eastAsia="Times New Roman" w:cs="Times New Roman"/>
-          <w:color w:val="000000"/>
-          <w:kern w:val="0"/>
-          <w:lang w:eastAsia="en-GB"/>
-          <w14:ligatures w14:val="none"/>
-        </w:rPr>
-        <w:t>So,</w:t>
-      </w:r>
-      <w:r>
-        <w:rPr>
-          <w:rFonts w:eastAsia="Times New Roman" w:cs="Times New Roman"/>
-          <w:color w:val="000000"/>
-          <w:kern w:val="0"/>
-          <w:lang w:eastAsia="en-GB"/>
-          <w14:ligatures w14:val="none"/>
-        </w:rPr>
-        <w:t xml:space="preserve"> if you name a column </w:t>
+        <w:t>). So, if you name a column </w:t>
       </w:r>
       <w:r>
         <w:rPr>
@@ -1522,47 +1359,7 @@
           <w:lang w:eastAsia="en-GB"/>
           <w14:ligatures w14:val="none"/>
         </w:rPr>
-        <w:t xml:space="preserve">However, you can </w:t>
-      </w:r>
-      <w:r>
-        <w:rPr>
-          <w:rFonts w:eastAsia="Times New Roman" w:cs="Times New Roman"/>
-          <w:color w:val="000000"/>
-          <w:kern w:val="0"/>
-          <w:lang w:eastAsia="en-GB"/>
-          <w14:ligatures w14:val="none"/>
-        </w:rPr>
-        <w:t>you still use dots</w:t>
-      </w:r>
-      <w:r>
-        <w:rPr>
-          <w:rFonts w:eastAsia="Times New Roman" w:cs="Times New Roman"/>
-          <w:color w:val="000000"/>
-          <w:kern w:val="0"/>
-          <w:lang w:eastAsia="en-GB"/>
-          <w14:ligatures w14:val="none"/>
-        </w:rPr>
-        <w:t xml:space="preserve"> in the CSV column heading </w:t>
-      </w:r>
-      <w:r>
-        <w:rPr>
-          <w:rFonts w:eastAsia="Times New Roman" w:cs="Times New Roman"/>
-          <w:color w:val="000000"/>
-          <w:kern w:val="0"/>
-          <w:lang w:eastAsia="en-GB"/>
-          <w14:ligatures w14:val="none"/>
-        </w:rPr>
-        <w:t>if you quote the column name using your SQL dialect’s identifier quoting</w:t>
-      </w:r>
-      <w:r>
-        <w:rPr>
-          <w:rFonts w:eastAsia="Times New Roman" w:cs="Times New Roman"/>
-          <w:color w:val="000000"/>
-          <w:kern w:val="0"/>
-          <w:lang w:eastAsia="en-GB"/>
-          <w14:ligatures w14:val="none"/>
-        </w:rPr>
-        <w:t xml:space="preserve"> e.g. </w:t>
+        <w:t xml:space="preserve">However, you can you still use dots in the CSV column heading if you quote the column name using your SQL dialect’s identifier quoting e.g. </w:t>
       </w:r>
     </w:p>
     <w:p>
@@ -1640,9 +1437,18 @@
           <w:lang w:eastAsia="en-GB"/>
           <w14:ligatures w14:val="none"/>
         </w:rPr>
-        <w:t xml:space="preserve">SELECT `DO.disease.id` FROM </w:t>
-      </w:r>
-      <w:proofErr w:type="spellStart"/>
+        <w:t xml:space="preserve">SELECT `DO.disease.id` FROM mytable; </w:t>
+      </w:r>
+      <w:r>
+        <w:rPr>
+          <w:rFonts w:eastAsia="Times New Roman" w:cs="Times New Roman"/>
+          <w:color w:val="000000"/>
+          <w:kern w:val="0"/>
+          <w:lang w:eastAsia="en-GB"/>
+          <w14:ligatures w14:val="none"/>
+        </w:rPr>
+        <w:t>Best practice</w:t>
+      </w:r>
       <w:r>
         <w:rPr>
           <w:rFonts w:eastAsia="Times New Roman" w:cs="Courier New"/>
@@ -1651,9 +1457,38 @@
           <w:lang w:eastAsia="en-GB"/>
           <w14:ligatures w14:val="none"/>
         </w:rPr>
-        <w:t>mytable</w:t>
-      </w:r>
-      <w:proofErr w:type="spellEnd"/>
+        <w:t xml:space="preserve">s is to </w:t>
+      </w:r>
+      <w:r>
+        <w:rPr>
+          <w:rFonts w:eastAsia="Times New Roman" w:cs="Times New Roman"/>
+          <w:color w:val="000000"/>
+          <w:kern w:val="0"/>
+          <w:lang w:eastAsia="en-GB"/>
+          <w14:ligatures w14:val="none"/>
+        </w:rPr>
+        <w:t>avoid using dots in column names. It makes queries confusing and requires special quoting everywhere. Instead use underscores it is Much cleaner and SQL-friendly</w:t>
+      </w:r>
+      <w:r>
+        <w:rPr>
+          <w:rFonts w:eastAsia="Times New Roman" w:cs="Times New Roman"/>
+          <w:color w:val="000000"/>
+          <w:kern w:val="0"/>
+          <w:lang w:eastAsia="en-GB"/>
+          <w14:ligatures w14:val="none"/>
+        </w:rPr>
+        <w:t xml:space="preserve"> </w:t>
+      </w:r>
+      <w:r>
+        <w:rPr>
+          <w:rFonts w:eastAsia="Times New Roman" w:cs="Times New Roman"/>
+          <w:color w:val="000000"/>
+          <w:kern w:val="0"/>
+          <w:lang w:eastAsia="en-GB"/>
+          <w14:ligatures w14:val="none"/>
+        </w:rPr>
+        <w:t>like:</w:t>
+      </w:r>
       <w:r>
         <w:rPr>
           <w:rFonts w:eastAsia="Times New Roman" w:cs="Courier New"/>
@@ -1662,214 +1497,8 @@
           <w:lang w:eastAsia="en-GB"/>
           <w14:ligatures w14:val="none"/>
         </w:rPr>
-        <w:t>;</w:t>
-      </w:r>
-      <w:r>
-        <w:rPr>
-          <w:rFonts w:eastAsia="Times New Roman" w:cs="Courier New"/>
-          <w:color w:val="000000"/>
-          <w:kern w:val="0"/>
-          <w:lang w:eastAsia="en-GB"/>
-          <w14:ligatures w14:val="none"/>
-        </w:rPr>
-        <w:t xml:space="preserve"> </w:t>
-      </w:r>
-      <w:r>
-        <w:rPr>
-          <w:rFonts w:eastAsia="Times New Roman" w:cs="Times New Roman"/>
-          <w:color w:val="000000"/>
-          <w:kern w:val="0"/>
-          <w:lang w:eastAsia="en-GB"/>
-          <w14:ligatures w14:val="none"/>
-        </w:rPr>
-        <w:t xml:space="preserve">Best </w:t>
-      </w:r>
-      <w:r>
-        <w:rPr>
-          <w:rFonts w:eastAsia="Times New Roman" w:cs="Times New Roman"/>
-          <w:color w:val="000000"/>
-          <w:kern w:val="0"/>
-          <w:lang w:eastAsia="en-GB"/>
-          <w14:ligatures w14:val="none"/>
-        </w:rPr>
-        <w:t>practice</w:t>
-      </w:r>
-      <w:r>
-        <w:rPr>
-          <w:rFonts w:eastAsia="Times New Roman" w:cs="Courier New"/>
-          <w:color w:val="000000"/>
-          <w:kern w:val="0"/>
-          <w:lang w:eastAsia="en-GB"/>
-          <w14:ligatures w14:val="none"/>
-        </w:rPr>
-        <w:t xml:space="preserve">s </w:t>
-      </w:r>
-      <w:proofErr w:type="gramStart"/>
-      <w:r>
-        <w:rPr>
-          <w:rFonts w:eastAsia="Times New Roman" w:cs="Courier New"/>
-          <w:color w:val="000000"/>
-          <w:kern w:val="0"/>
-          <w:lang w:eastAsia="en-GB"/>
-          <w14:ligatures w14:val="none"/>
-        </w:rPr>
-        <w:t>is</w:t>
-      </w:r>
-      <w:proofErr w:type="gramEnd"/>
-      <w:r>
-        <w:rPr>
-          <w:rFonts w:eastAsia="Times New Roman" w:cs="Courier New"/>
-          <w:color w:val="000000"/>
-          <w:kern w:val="0"/>
-          <w:lang w:eastAsia="en-GB"/>
-          <w14:ligatures w14:val="none"/>
-        </w:rPr>
-        <w:t xml:space="preserve"> to </w:t>
-      </w:r>
-      <w:r>
-        <w:rPr>
-          <w:rFonts w:eastAsia="Times New Roman" w:cs="Times New Roman"/>
-          <w:color w:val="000000"/>
-          <w:kern w:val="0"/>
-          <w:lang w:eastAsia="en-GB"/>
-          <w14:ligatures w14:val="none"/>
-        </w:rPr>
-        <w:t>a</w:t>
-      </w:r>
-      <w:r>
-        <w:rPr>
-          <w:rFonts w:eastAsia="Times New Roman" w:cs="Times New Roman"/>
-          <w:color w:val="000000"/>
-          <w:kern w:val="0"/>
-          <w:lang w:eastAsia="en-GB"/>
-          <w14:ligatures w14:val="none"/>
-        </w:rPr>
-        <w:t>void using dots in column names.</w:t>
-      </w:r>
-      <w:r>
-        <w:rPr>
-          <w:rFonts w:eastAsia="Times New Roman" w:cs="Times New Roman"/>
-          <w:color w:val="000000"/>
-          <w:kern w:val="0"/>
-          <w:lang w:eastAsia="en-GB"/>
-          <w14:ligatures w14:val="none"/>
-        </w:rPr>
-        <w:t xml:space="preserve"> </w:t>
-      </w:r>
-      <w:r>
-        <w:rPr>
-          <w:rFonts w:eastAsia="Times New Roman" w:cs="Times New Roman"/>
-          <w:color w:val="000000"/>
-          <w:kern w:val="0"/>
-          <w:lang w:eastAsia="en-GB"/>
-          <w14:ligatures w14:val="none"/>
-        </w:rPr>
-        <w:t xml:space="preserve">It makes queries confusing and requires special quoting everywhere. </w:t>
-      </w:r>
-      <w:r>
-        <w:rPr>
-          <w:rFonts w:eastAsia="Times New Roman" w:cs="Times New Roman"/>
-          <w:color w:val="000000"/>
-          <w:kern w:val="0"/>
-          <w:lang w:eastAsia="en-GB"/>
-          <w14:ligatures w14:val="none"/>
-        </w:rPr>
-        <w:t xml:space="preserve">Instead use </w:t>
-      </w:r>
-      <w:r>
-        <w:rPr>
-          <w:rFonts w:eastAsia="Times New Roman" w:cs="Times New Roman"/>
-          <w:color w:val="000000"/>
-          <w:kern w:val="0"/>
-          <w:lang w:eastAsia="en-GB"/>
-          <w14:ligatures w14:val="none"/>
-        </w:rPr>
-        <w:t>underscores</w:t>
-      </w:r>
-      <w:r>
-        <w:rPr>
-          <w:rFonts w:eastAsia="Times New Roman" w:cs="Times New Roman"/>
-          <w:color w:val="000000"/>
-          <w:kern w:val="0"/>
-          <w:lang w:eastAsia="en-GB"/>
-          <w14:ligatures w14:val="none"/>
-        </w:rPr>
-        <w:t xml:space="preserve"> it is </w:t>
-      </w:r>
-      <w:r>
-        <w:rPr>
-          <w:rFonts w:eastAsia="Times New Roman" w:cs="Times New Roman"/>
-          <w:color w:val="000000"/>
-          <w:kern w:val="0"/>
-          <w:lang w:eastAsia="en-GB"/>
-          <w14:ligatures w14:val="none"/>
-        </w:rPr>
-        <w:t>Much cleaner and SQL-friendly</w:t>
-      </w:r>
-      <w:r>
-        <w:rPr>
-          <w:rFonts w:eastAsia="Times New Roman" w:cs="Times New Roman"/>
-          <w:color w:val="000000"/>
-          <w:kern w:val="0"/>
-          <w:lang w:eastAsia="en-GB"/>
-          <w14:ligatures w14:val="none"/>
-        </w:rPr>
-        <w:t xml:space="preserve"> </w:t>
-      </w:r>
-      <w:r>
-        <w:rPr>
-          <w:rFonts w:eastAsia="Times New Roman" w:cs="Times New Roman"/>
-          <w:color w:val="000000"/>
-          <w:kern w:val="0"/>
-          <w:lang w:eastAsia="en-GB"/>
-          <w14:ligatures w14:val="none"/>
-        </w:rPr>
-        <w:t>like:</w:t>
-      </w:r>
-      <w:r>
-        <w:rPr>
-          <w:rFonts w:eastAsia="Times New Roman" w:cs="Courier New"/>
-          <w:color w:val="000000"/>
-          <w:kern w:val="0"/>
-          <w:lang w:eastAsia="en-GB"/>
-          <w14:ligatures w14:val="none"/>
-        </w:rPr>
-        <w:t xml:space="preserve"> </w:t>
-      </w:r>
-      <w:proofErr w:type="spellStart"/>
-      <w:r>
-        <w:rPr>
-          <w:rFonts w:eastAsia="Times New Roman" w:cs="Courier New"/>
-          <w:color w:val="000000"/>
-          <w:kern w:val="0"/>
-          <w:lang w:eastAsia="en-GB"/>
-          <w14:ligatures w14:val="none"/>
-        </w:rPr>
-        <w:t>DO_disease_id</w:t>
-      </w:r>
-      <w:proofErr w:type="spellEnd"/>
-      <w:r>
-        <w:rPr>
-          <w:rFonts w:eastAsia="Times New Roman" w:cs="Courier New"/>
-          <w:color w:val="000000"/>
-          <w:kern w:val="0"/>
-          <w:lang w:eastAsia="en-GB"/>
-          <w14:ligatures w14:val="none"/>
-        </w:rPr>
-        <w:t xml:space="preserve"> &amp; </w:t>
-      </w:r>
-      <w:proofErr w:type="spellStart"/>
-      <w:r>
-        <w:rPr>
-          <w:rFonts w:eastAsia="Times New Roman" w:cs="Courier New"/>
-          <w:color w:val="000000"/>
-          <w:kern w:val="0"/>
-          <w:lang w:eastAsia="en-GB"/>
-          <w14:ligatures w14:val="none"/>
-        </w:rPr>
-        <w:t>DO_disease_name</w:t>
-      </w:r>
-      <w:proofErr w:type="spellEnd"/>
+        <w:t xml:space="preserve"> DO_disease_id &amp; DO_disease_name</w:t>
+      </w:r>
     </w:p>
     <w:p>
       <w:pPr>
@@ -1956,6 +1585,7 @@
         <w:rPr>
           <w:color w:val="000000"/>
         </w:rPr>
+        <w:lastRenderedPageBreak/>
         <w:t>Important: Ensure that you import your data into SQL in the correct order. If certain tables rely on data from others, importing them out of sequence can prevent some tables from loading successfully.</w:t>
       </w:r>
     </w:p>
@@ -2029,25 +1659,7 @@
           <w:color w:val="000000"/>
           <w:shd w:val="clear" w:color="auto" w:fill="FFFFFF"/>
         </w:rPr>
-        <w:t xml:space="preserve"> </w:t>
-      </w:r>
-      <w:proofErr w:type="spellStart"/>
-      <w:r>
-        <w:rPr>
-          <w:rFonts w:ascii="Menlo" w:hAnsi="Menlo" w:cs="Menlo"/>
-          <w:color w:val="000000"/>
-          <w:shd w:val="clear" w:color="auto" w:fill="FFFFFF"/>
-        </w:rPr>
-        <w:t>pvalue</w:t>
-      </w:r>
-      <w:proofErr w:type="spellEnd"/>
-      <w:r>
-        <w:rPr>
-          <w:rFonts w:ascii="Menlo" w:hAnsi="Menlo" w:cs="Menlo"/>
-          <w:color w:val="000000"/>
-          <w:shd w:val="clear" w:color="auto" w:fill="FFFFFF"/>
-        </w:rPr>
-        <w:t xml:space="preserve"> = </w:t>
+        <w:t xml:space="preserve"> pvalue = </w:t>
       </w:r>
       <w:r>
         <w:rPr>
@@ -2105,25 +1717,7 @@
           <w:color w:val="808080"/>
           <w:shd w:val="clear" w:color="auto" w:fill="FFFFFF"/>
         </w:rPr>
-        <w:t xml:space="preserve">#Should we add this rule. </w:t>
-      </w:r>
-      <w:proofErr w:type="spellStart"/>
-      <w:r>
-        <w:rPr>
-          <w:rFonts w:ascii="Menlo" w:hAnsi="Menlo" w:cs="Menlo"/>
-          <w:color w:val="808080"/>
-          <w:shd w:val="clear" w:color="auto" w:fill="FFFFFF"/>
-        </w:rPr>
-        <w:t>i</w:t>
-      </w:r>
-      <w:proofErr w:type="spellEnd"/>
-      <w:r>
-        <w:rPr>
-          <w:rFonts w:ascii="Menlo" w:hAnsi="Menlo" w:cs="Menlo"/>
-          <w:color w:val="808080"/>
-          <w:shd w:val="clear" w:color="auto" w:fill="FFFFFF"/>
-        </w:rPr>
-        <w:t xml:space="preserve"> have not run the code yet.</w:t>
+        <w:t>#Should we add this rule. i have not run the code yet.</w:t>
       </w:r>
     </w:p>
     <w:p>
@@ -2146,15 +1740,7 @@
         <w:jc w:val="both"/>
       </w:pPr>
       <w:r>
-        <w:t xml:space="preserve">For the Human Disease table we removed ‘Auto-increment’ from </w:t>
-      </w:r>
-      <w:proofErr w:type="spellStart"/>
-      <w:r>
-        <w:t>DO_disease_id</w:t>
-      </w:r>
-      <w:proofErr w:type="spellEnd"/>
-      <w:r>
-        <w:t xml:space="preserve"> </w:t>
+        <w:t xml:space="preserve">For the Human Disease table we removed ‘Auto-increment’ from DO_disease_id </w:t>
       </w:r>
     </w:p>
     <w:p>
@@ -2226,7 +1812,7 @@
           <w:noProof/>
           <w:lang w:eastAsia="en-GB"/>
         </w:rPr>
-        <w:pict w14:anchorId="49DD0CAE">
+        <w:pict w14:anchorId="54880A4F">
           <v:rect id="_x0000_i1033" alt="" style="width:451.3pt;height:.05pt;mso-width-percent:0;mso-height-percent:0;mso-width-percent:0;mso-height-percent:0" o:hralign="center" o:hrstd="t" o:hr="t" fillcolor="#a0a0a0" stroked="f"/>
         </w:pict>
       </w:r>
@@ -2271,23 +1857,8 @@
           <w:lang w:eastAsia="en-GB"/>
         </w:rPr>
         <w:br/>
-        <w:t xml:space="preserve">Other tables (Data, </w:t>
-      </w:r>
-      <w:proofErr w:type="spellStart"/>
-      <w:r>
-        <w:rPr>
-          <w:lang w:eastAsia="en-GB"/>
-        </w:rPr>
-        <w:t>Gene_Disease_Relation</w:t>
-      </w:r>
-      <w:proofErr w:type="spellEnd"/>
-      <w:r>
-        <w:rPr>
-          <w:lang w:eastAsia="en-GB"/>
-        </w:rPr>
-        <w:t>) require </w:t>
-      </w:r>
-      <w:proofErr w:type="spellStart"/>
+        <w:t>Other tables (Data, Gene_Disease_Relation) require </w:t>
+      </w:r>
       <w:r>
         <w:rPr>
           <w:rFonts w:cs="Courier New"/>
@@ -2295,7 +1866,6 @@
         </w:rPr>
         <w:t>gene_accession_id</w:t>
       </w:r>
-      <w:proofErr w:type="spellEnd"/>
       <w:r>
         <w:rPr>
           <w:lang w:eastAsia="en-GB"/>
@@ -2315,7 +1885,7 @@
           <w:noProof/>
           <w:lang w:eastAsia="en-GB"/>
         </w:rPr>
-        <w:pict w14:anchorId="403C56D6">
+        <w:pict w14:anchorId="5D84415D">
           <v:rect id="_x0000_i1032" alt="" style="width:451.3pt;height:.05pt;mso-width-percent:0;mso-height-percent:0;mso-width-percent:0;mso-height-percent:0" o:hralign="center" o:hrstd="t" o:hr="t" fillcolor="#a0a0a0" stroked="f"/>
         </w:pict>
       </w:r>
@@ -2337,109 +1907,183 @@
           <w:kern w:val="36"/>
           <w:lang w:eastAsia="en-GB"/>
         </w:rPr>
-        <w:t xml:space="preserve">2. </w:t>
-      </w:r>
-      <w:proofErr w:type="spellStart"/>
-      <w:r>
+        <w:t>2. Human_Disease</w:t>
+      </w:r>
+    </w:p>
+    <w:p>
+      <w:pPr>
+        <w:jc w:val="both"/>
+        <w:rPr>
+          <w:lang w:eastAsia="en-GB"/>
+        </w:rPr>
+      </w:pPr>
+      <w:r>
+        <w:rPr>
+          <w:b/>
+          <w:bCs/>
+          <w:lang w:eastAsia="en-GB"/>
+        </w:rPr>
+        <w:t>Why?</w:t>
+      </w:r>
+      <w:r>
+        <w:rPr>
+          <w:lang w:eastAsia="en-GB"/>
+        </w:rPr>
+        <w:br/>
+      </w:r>
+      <w:r>
+        <w:rPr>
+          <w:rFonts w:cs="Courier New"/>
+          <w:lang w:eastAsia="en-GB"/>
+        </w:rPr>
+        <w:t>Gene_Disease_Relation</w:t>
+      </w:r>
+      <w:r>
+        <w:rPr>
+          <w:lang w:eastAsia="en-GB"/>
+        </w:rPr>
+        <w:t> references </w:t>
+      </w:r>
+      <w:r>
+        <w:rPr>
+          <w:rFonts w:cs="Courier New"/>
+          <w:lang w:eastAsia="en-GB"/>
+        </w:rPr>
+        <w:t>DO_disease_id</w:t>
+      </w:r>
+      <w:r>
+        <w:rPr>
+          <w:lang w:eastAsia="en-GB"/>
+        </w:rPr>
+        <w:t> from this table.</w:t>
+      </w:r>
+    </w:p>
+    <w:p>
+      <w:pPr>
+        <w:jc w:val="both"/>
+        <w:rPr>
+          <w:lang w:eastAsia="en-GB"/>
+        </w:rPr>
+      </w:pPr>
+      <w:r>
+        <w:rPr>
+          <w:noProof/>
+          <w:lang w:eastAsia="en-GB"/>
+        </w:rPr>
+        <w:pict w14:anchorId="49C8F3A0">
+          <v:rect id="_x0000_i1031" alt="" style="width:451.3pt;height:.05pt;mso-width-percent:0;mso-height-percent:0;mso-width-percent:0;mso-height-percent:0" o:hralign="center" o:hrstd="t" o:hr="t" fillcolor="#a0a0a0" stroked="f"/>
+        </w:pict>
+      </w:r>
+    </w:p>
+    <w:p>
+      <w:pPr>
+        <w:jc w:val="both"/>
         <w:rPr>
           <w:b/>
           <w:bCs/>
           <w:kern w:val="36"/>
           <w:lang w:eastAsia="en-GB"/>
         </w:rPr>
-        <w:t>Human_Disease</w:t>
-      </w:r>
-      <w:proofErr w:type="spellEnd"/>
-    </w:p>
-    <w:p>
-      <w:pPr>
-        <w:jc w:val="both"/>
-        <w:rPr>
-          <w:lang w:eastAsia="en-GB"/>
-        </w:rPr>
-      </w:pPr>
-      <w:r>
-        <w:rPr>
-          <w:b/>
-          <w:bCs/>
-          <w:lang w:eastAsia="en-GB"/>
-        </w:rPr>
-        <w:t>Why?</w:t>
-      </w:r>
-      <w:r>
-        <w:rPr>
-          <w:lang w:eastAsia="en-GB"/>
-        </w:rPr>
-        <w:br/>
-      </w:r>
-      <w:proofErr w:type="spellStart"/>
-      <w:r>
-        <w:rPr>
-          <w:rFonts w:cs="Courier New"/>
-          <w:lang w:eastAsia="en-GB"/>
-        </w:rPr>
-        <w:t>Gene_Disease_Relation</w:t>
-      </w:r>
-      <w:proofErr w:type="spellEnd"/>
-      <w:r>
-        <w:rPr>
-          <w:lang w:eastAsia="en-GB"/>
-        </w:rPr>
-        <w:t> references </w:t>
-      </w:r>
-      <w:proofErr w:type="spellStart"/>
-      <w:r>
-        <w:rPr>
-          <w:rFonts w:cs="Courier New"/>
-          <w:lang w:eastAsia="en-GB"/>
-        </w:rPr>
-        <w:t>DO_disease_id</w:t>
-      </w:r>
-      <w:proofErr w:type="spellEnd"/>
-      <w:r>
-        <w:rPr>
-          <w:lang w:eastAsia="en-GB"/>
-        </w:rPr>
-        <w:t> from this table.</w:t>
-      </w:r>
-    </w:p>
-    <w:p>
-      <w:pPr>
-        <w:jc w:val="both"/>
-        <w:rPr>
-          <w:lang w:eastAsia="en-GB"/>
-        </w:rPr>
-      </w:pPr>
-      <w:r>
-        <w:rPr>
-          <w:noProof/>
-          <w:lang w:eastAsia="en-GB"/>
-        </w:rPr>
-        <w:pict w14:anchorId="65DC3199">
-          <v:rect id="_x0000_i1031" alt="" style="width:451.3pt;height:.05pt;mso-width-percent:0;mso-height-percent:0;mso-width-percent:0;mso-height-percent:0" o:hralign="center" o:hrstd="t" o:hr="t" fillcolor="#a0a0a0" stroked="f"/>
-        </w:pict>
-      </w:r>
-    </w:p>
-    <w:p>
-      <w:pPr>
-        <w:jc w:val="both"/>
+      </w:pPr>
+      <w:r>
         <w:rPr>
           <w:b/>
           <w:bCs/>
           <w:kern w:val="36"/>
           <w:lang w:eastAsia="en-GB"/>
         </w:rPr>
-      </w:pPr>
-      <w:r>
+        <w:t>3. Phenotype_Procedure</w:t>
+      </w:r>
+    </w:p>
+    <w:p>
+      <w:pPr>
+        <w:jc w:val="both"/>
+        <w:rPr>
+          <w:lang w:eastAsia="en-GB"/>
+        </w:rPr>
+      </w:pPr>
+      <w:r>
+        <w:rPr>
+          <w:b/>
+          <w:bCs/>
+          <w:lang w:eastAsia="en-GB"/>
+        </w:rPr>
+        <w:t>Why?</w:t>
+      </w:r>
+      <w:r>
+        <w:rPr>
+          <w:lang w:eastAsia="en-GB"/>
+        </w:rPr>
+        <w:br/>
+      </w:r>
+      <w:r>
+        <w:rPr>
+          <w:rFonts w:cs="Courier New"/>
+          <w:lang w:eastAsia="en-GB"/>
+        </w:rPr>
+        <w:t>Parameter_Description</w:t>
+      </w:r>
+      <w:r>
+        <w:rPr>
+          <w:lang w:eastAsia="en-GB"/>
+        </w:rPr>
+        <w:t> uses </w:t>
+      </w:r>
+      <w:r>
+        <w:rPr>
+          <w:rFonts w:cs="Courier New"/>
+          <w:lang w:eastAsia="en-GB"/>
+        </w:rPr>
+        <w:t>IMPC_parameter_origin_id</w:t>
+      </w:r>
+      <w:r>
+        <w:rPr>
+          <w:lang w:eastAsia="en-GB"/>
+        </w:rPr>
+        <w:t> as a foreign key pointing </w:t>
+      </w:r>
+      <w:r>
+        <w:rPr>
+          <w:i/>
+          <w:iCs/>
+          <w:lang w:eastAsia="en-GB"/>
+        </w:rPr>
+        <w:t>into</w:t>
+      </w:r>
+      <w:r>
+        <w:rPr>
+          <w:lang w:eastAsia="en-GB"/>
+        </w:rPr>
+        <w:t> this table.</w:t>
+      </w:r>
+    </w:p>
+    <w:p>
+      <w:pPr>
+        <w:jc w:val="both"/>
+        <w:rPr>
+          <w:lang w:eastAsia="en-GB"/>
+        </w:rPr>
+      </w:pPr>
+      <w:r>
+        <w:rPr>
+          <w:noProof/>
+          <w:lang w:eastAsia="en-GB"/>
+        </w:rPr>
+        <w:pict w14:anchorId="5BC90E47">
+          <v:rect id="_x0000_i1030" alt="" style="width:451.3pt;height:.05pt;mso-width-percent:0;mso-height-percent:0;mso-width-percent:0;mso-height-percent:0" o:hralign="center" o:hrstd="t" o:hr="t" fillcolor="#a0a0a0" stroked="f"/>
+        </w:pict>
+      </w:r>
+    </w:p>
+    <w:p>
+      <w:pPr>
+        <w:jc w:val="both"/>
         <w:rPr>
           <w:b/>
           <w:bCs/>
           <w:kern w:val="36"/>
           <w:lang w:eastAsia="en-GB"/>
         </w:rPr>
-        <w:t xml:space="preserve">3. </w:t>
-      </w:r>
-      <w:proofErr w:type="spellStart"/>
+      </w:pPr>
       <w:r>
         <w:rPr>
           <w:b/>
@@ -2447,9 +2091,8 @@
           <w:kern w:val="36"/>
           <w:lang w:eastAsia="en-GB"/>
         </w:rPr>
-        <w:t>Phenotype_Procedure</w:t>
-      </w:r>
-      <w:proofErr w:type="spellEnd"/>
+        <w:t>4. Parameter_Description</w:t>
+      </w:r>
     </w:p>
     <w:p>
       <w:pPr>
@@ -2471,50 +2114,7 @@
           <w:lang w:eastAsia="en-GB"/>
         </w:rPr>
         <w:br/>
-      </w:r>
-      <w:proofErr w:type="spellStart"/>
-      <w:r>
-        <w:rPr>
-          <w:rFonts w:cs="Courier New"/>
-          <w:lang w:eastAsia="en-GB"/>
-        </w:rPr>
-        <w:t>Parameter_Description</w:t>
-      </w:r>
-      <w:proofErr w:type="spellEnd"/>
-      <w:r>
-        <w:rPr>
-          <w:lang w:eastAsia="en-GB"/>
-        </w:rPr>
-        <w:t> uses </w:t>
-      </w:r>
-      <w:proofErr w:type="spellStart"/>
-      <w:r>
-        <w:rPr>
-          <w:rFonts w:cs="Courier New"/>
-          <w:lang w:eastAsia="en-GB"/>
-        </w:rPr>
-        <w:t>IMPC_parameter_origin_id</w:t>
-      </w:r>
-      <w:proofErr w:type="spellEnd"/>
-      <w:r>
-        <w:rPr>
-          <w:lang w:eastAsia="en-GB"/>
-        </w:rPr>
-        <w:t> as a foreign key pointing </w:t>
-      </w:r>
-      <w:r>
-        <w:rPr>
-          <w:i/>
-          <w:iCs/>
-          <w:lang w:eastAsia="en-GB"/>
-        </w:rPr>
-        <w:t>into</w:t>
-      </w:r>
-      <w:r>
-        <w:rPr>
-          <w:lang w:eastAsia="en-GB"/>
-        </w:rPr>
-        <w:t> this table.</w:t>
+        <w:t>It depends on Phenotype_Procedure, but no other table needs to be created before it.</w:t>
       </w:r>
     </w:p>
     <w:p>
@@ -2529,8 +2129,8 @@
           <w:noProof/>
           <w:lang w:eastAsia="en-GB"/>
         </w:rPr>
-        <w:pict w14:anchorId="4B679CF6">
-          <v:rect id="_x0000_i1030" alt="" style="width:451.3pt;height:.05pt;mso-width-percent:0;mso-height-percent:0;mso-width-percent:0;mso-height-percent:0" o:hralign="center" o:hrstd="t" o:hr="t" fillcolor="#a0a0a0" stroked="f"/>
+        <w:pict w14:anchorId="0DE0090C">
+          <v:rect id="_x0000_i1029" alt="" style="width:451.3pt;height:.05pt;mso-width-percent:0;mso-height-percent:0;mso-width-percent:0;mso-height-percent:0" o:hralign="center" o:hrstd="t" o:hr="t" fillcolor="#a0a0a0" stroked="f"/>
         </w:pict>
       </w:r>
     </w:p>
@@ -2551,94 +2151,132 @@
           <w:kern w:val="36"/>
           <w:lang w:eastAsia="en-GB"/>
         </w:rPr>
-        <w:t xml:space="preserve">4. </w:t>
-      </w:r>
-      <w:proofErr w:type="spellStart"/>
-      <w:r>
+        <w:t>5. Parameter_Group_relation</w:t>
+      </w:r>
+    </w:p>
+    <w:p>
+      <w:pPr>
+        <w:jc w:val="both"/>
+        <w:rPr>
+          <w:lang w:eastAsia="en-GB"/>
+        </w:rPr>
+      </w:pPr>
+      <w:r>
+        <w:rPr>
+          <w:b/>
+          <w:bCs/>
+          <w:lang w:eastAsia="en-GB"/>
+        </w:rPr>
+        <w:t>Why?</w:t>
+      </w:r>
+      <w:r>
+        <w:rPr>
+          <w:lang w:eastAsia="en-GB"/>
+        </w:rPr>
+        <w:br/>
+        <w:t>This table references </w:t>
+      </w:r>
+      <w:r>
+        <w:rPr>
+          <w:rFonts w:cs="Courier New"/>
+          <w:lang w:eastAsia="en-GB"/>
+        </w:rPr>
+        <w:t>parameter_id</w:t>
+      </w:r>
+      <w:r>
+        <w:rPr>
+          <w:lang w:eastAsia="en-GB"/>
+        </w:rPr>
+        <w:t> from Parameter_Description.</w:t>
+      </w:r>
+    </w:p>
+    <w:p>
+      <w:pPr>
+        <w:jc w:val="both"/>
+        <w:rPr>
+          <w:lang w:eastAsia="en-GB"/>
+        </w:rPr>
+      </w:pPr>
+      <w:r>
+        <w:rPr>
+          <w:noProof/>
+          <w:lang w:eastAsia="en-GB"/>
+        </w:rPr>
+        <w:pict w14:anchorId="1DEB9BA7">
+          <v:rect id="_x0000_i1028" alt="" style="width:451.3pt;height:.05pt;mso-width-percent:0;mso-height-percent:0;mso-width-percent:0;mso-height-percent:0" o:hralign="center" o:hrstd="t" o:hr="t" fillcolor="#a0a0a0" stroked="f"/>
+        </w:pict>
+      </w:r>
+    </w:p>
+    <w:p>
+      <w:pPr>
+        <w:jc w:val="both"/>
         <w:rPr>
           <w:b/>
           <w:bCs/>
           <w:kern w:val="36"/>
           <w:lang w:eastAsia="en-GB"/>
         </w:rPr>
-        <w:t>Parameter_Description</w:t>
-      </w:r>
-      <w:proofErr w:type="spellEnd"/>
-    </w:p>
-    <w:p>
-      <w:pPr>
-        <w:jc w:val="both"/>
-        <w:rPr>
-          <w:lang w:eastAsia="en-GB"/>
-        </w:rPr>
-      </w:pPr>
-      <w:r>
-        <w:rPr>
-          <w:b/>
-          <w:bCs/>
-          <w:lang w:eastAsia="en-GB"/>
-        </w:rPr>
-        <w:t>Why?</w:t>
-      </w:r>
-      <w:r>
-        <w:rPr>
-          <w:lang w:eastAsia="en-GB"/>
-        </w:rPr>
-        <w:br/>
-        <w:t xml:space="preserve">It depends on </w:t>
-      </w:r>
-      <w:proofErr w:type="spellStart"/>
-      <w:r>
-        <w:rPr>
-          <w:lang w:eastAsia="en-GB"/>
-        </w:rPr>
-        <w:t>Phenotype_Procedure</w:t>
-      </w:r>
-      <w:proofErr w:type="spellEnd"/>
-      <w:r>
-        <w:rPr>
-          <w:lang w:eastAsia="en-GB"/>
-        </w:rPr>
-        <w:t>, but no other table needs to be created before it.</w:t>
-      </w:r>
-    </w:p>
-    <w:p>
-      <w:pPr>
-        <w:jc w:val="both"/>
-        <w:rPr>
-          <w:lang w:eastAsia="en-GB"/>
-        </w:rPr>
-      </w:pPr>
-      <w:r>
-        <w:rPr>
-          <w:noProof/>
-          <w:lang w:eastAsia="en-GB"/>
-        </w:rPr>
-        <w:pict w14:anchorId="60FD7629">
-          <v:rect id="_x0000_i1029" alt="" style="width:451.3pt;height:.05pt;mso-width-percent:0;mso-height-percent:0;mso-width-percent:0;mso-height-percent:0" o:hralign="center" o:hrstd="t" o:hr="t" fillcolor="#a0a0a0" stroked="f"/>
-        </w:pict>
-      </w:r>
-    </w:p>
-    <w:p>
-      <w:pPr>
-        <w:jc w:val="both"/>
+      </w:pPr>
+      <w:r>
         <w:rPr>
           <w:b/>
           <w:bCs/>
           <w:kern w:val="36"/>
           <w:lang w:eastAsia="en-GB"/>
         </w:rPr>
-      </w:pPr>
-      <w:r>
+        <w:t>6. Gene_Disease_Relation</w:t>
+      </w:r>
+    </w:p>
+    <w:p>
+      <w:pPr>
+        <w:jc w:val="both"/>
+        <w:rPr>
+          <w:lang w:eastAsia="en-GB"/>
+        </w:rPr>
+      </w:pPr>
+      <w:r>
+        <w:rPr>
+          <w:b/>
+          <w:bCs/>
+          <w:lang w:eastAsia="en-GB"/>
+        </w:rPr>
+        <w:t>Why?</w:t>
+      </w:r>
+      <w:r>
+        <w:rPr>
+          <w:lang w:eastAsia="en-GB"/>
+        </w:rPr>
+        <w:br/>
+        <w:t>Both required parents (Gene, Human_Disease) now exist.</w:t>
+      </w:r>
+    </w:p>
+    <w:p>
+      <w:pPr>
+        <w:jc w:val="both"/>
+        <w:rPr>
+          <w:lang w:eastAsia="en-GB"/>
+        </w:rPr>
+      </w:pPr>
+      <w:r>
+        <w:rPr>
+          <w:noProof/>
+          <w:lang w:eastAsia="en-GB"/>
+        </w:rPr>
+        <w:pict w14:anchorId="37FB8761">
+          <v:rect id="_x0000_i1027" alt="" style="width:451.3pt;height:.05pt;mso-width-percent:0;mso-height-percent:0;mso-width-percent:0;mso-height-percent:0" o:hralign="center" o:hrstd="t" o:hr="t" fillcolor="#a0a0a0" stroked="f"/>
+        </w:pict>
+      </w:r>
+    </w:p>
+    <w:p>
+      <w:pPr>
+        <w:jc w:val="both"/>
         <w:rPr>
           <w:b/>
           <w:bCs/>
           <w:kern w:val="36"/>
           <w:lang w:eastAsia="en-GB"/>
         </w:rPr>
-        <w:t xml:space="preserve">5. </w:t>
-      </w:r>
-      <w:proofErr w:type="spellStart"/>
+      </w:pPr>
       <w:r>
         <w:rPr>
           <w:b/>
@@ -2646,9 +2284,8 @@
           <w:kern w:val="36"/>
           <w:lang w:eastAsia="en-GB"/>
         </w:rPr>
-        <w:t>Parameter_Group_relation</w:t>
-      </w:r>
-      <w:proofErr w:type="spellEnd"/>
+        <w:t>7. Data</w:t>
+      </w:r>
     </w:p>
     <w:p>
       <w:pPr>
@@ -2670,121 +2307,78 @@
           <w:lang w:eastAsia="en-GB"/>
         </w:rPr>
         <w:br/>
-        <w:t>This table references </w:t>
-      </w:r>
-      <w:proofErr w:type="spellStart"/>
+        <w:t>This table references:</w:t>
+      </w:r>
+    </w:p>
+    <w:p>
+      <w:pPr>
+        <w:jc w:val="both"/>
+        <w:rPr>
+          <w:lang w:eastAsia="en-GB"/>
+        </w:rPr>
+      </w:pPr>
       <w:r>
         <w:rPr>
           <w:rFonts w:cs="Courier New"/>
           <w:lang w:eastAsia="en-GB"/>
         </w:rPr>
+        <w:lastRenderedPageBreak/>
+        <w:t>gene_accession_id</w:t>
+      </w:r>
+      <w:r>
+        <w:rPr>
+          <w:lang w:eastAsia="en-GB"/>
+        </w:rPr>
+        <w:t> → Gene</w:t>
+      </w:r>
+    </w:p>
+    <w:p>
+      <w:pPr>
+        <w:jc w:val="both"/>
+        <w:rPr>
+          <w:lang w:eastAsia="en-GB"/>
+        </w:rPr>
+      </w:pPr>
+      <w:r>
+        <w:rPr>
+          <w:rFonts w:cs="Courier New"/>
+          <w:lang w:eastAsia="en-GB"/>
+        </w:rPr>
         <w:t>parameter_id</w:t>
       </w:r>
-      <w:proofErr w:type="spellEnd"/>
-      <w:r>
-        <w:rPr>
-          <w:lang w:eastAsia="en-GB"/>
-        </w:rPr>
-        <w:t xml:space="preserve"> from </w:t>
-      </w:r>
-      <w:proofErr w:type="spellStart"/>
-      <w:r>
-        <w:rPr>
-          <w:lang w:eastAsia="en-GB"/>
-        </w:rPr>
-        <w:t>Parameter_Description</w:t>
-      </w:r>
-      <w:proofErr w:type="spellEnd"/>
-      <w:r>
-        <w:rPr>
-          <w:lang w:eastAsia="en-GB"/>
-        </w:rPr>
-        <w:t>.</w:t>
-      </w:r>
-    </w:p>
-    <w:p>
-      <w:pPr>
-        <w:jc w:val="both"/>
-        <w:rPr>
-          <w:lang w:eastAsia="en-GB"/>
-        </w:rPr>
-      </w:pPr>
-      <w:r>
-        <w:rPr>
-          <w:noProof/>
-          <w:lang w:eastAsia="en-GB"/>
-        </w:rPr>
-        <w:pict w14:anchorId="76AAF934">
-          <v:rect id="_x0000_i1028" alt="" style="width:451.3pt;height:.05pt;mso-width-percent:0;mso-height-percent:0;mso-width-percent:0;mso-height-percent:0" o:hralign="center" o:hrstd="t" o:hr="t" fillcolor="#a0a0a0" stroked="f"/>
-        </w:pict>
-      </w:r>
-    </w:p>
-    <w:p>
-      <w:pPr>
-        <w:jc w:val="both"/>
+      <w:r>
+        <w:rPr>
+          <w:lang w:eastAsia="en-GB"/>
+        </w:rPr>
+        <w:t> → Parameter_Description</w:t>
+      </w:r>
+    </w:p>
+    <w:p>
+      <w:pPr>
+        <w:jc w:val="both"/>
+        <w:rPr>
+          <w:lang w:eastAsia="en-GB"/>
+        </w:rPr>
+      </w:pPr>
+      <w:r>
+        <w:rPr>
+          <w:lang w:eastAsia="en-GB"/>
+        </w:rPr>
+        <w:t>So it </w:t>
+      </w:r>
+      <w:r>
         <w:rPr>
           <w:b/>
           <w:bCs/>
-          <w:kern w:val="36"/>
-          <w:lang w:eastAsia="en-GB"/>
-        </w:rPr>
-      </w:pPr>
-      <w:r>
-        <w:rPr>
-          <w:b/>
-          <w:bCs/>
-          <w:kern w:val="36"/>
-          <w:lang w:eastAsia="en-GB"/>
-        </w:rPr>
-        <w:t xml:space="preserve">6. </w:t>
-      </w:r>
-      <w:proofErr w:type="spellStart"/>
-      <w:r>
-        <w:rPr>
-          <w:b/>
-          <w:bCs/>
-          <w:kern w:val="36"/>
-          <w:lang w:eastAsia="en-GB"/>
-        </w:rPr>
-        <w:t>Gene_Disease_Relation</w:t>
-      </w:r>
-      <w:proofErr w:type="spellEnd"/>
-    </w:p>
-    <w:p>
-      <w:pPr>
-        <w:jc w:val="both"/>
-        <w:rPr>
-          <w:lang w:eastAsia="en-GB"/>
-        </w:rPr>
-      </w:pPr>
-      <w:r>
-        <w:rPr>
-          <w:b/>
-          <w:bCs/>
-          <w:lang w:eastAsia="en-GB"/>
-        </w:rPr>
-        <w:t>Why?</w:t>
-      </w:r>
-      <w:r>
-        <w:rPr>
-          <w:lang w:eastAsia="en-GB"/>
-        </w:rPr>
-        <w:br/>
-        <w:t xml:space="preserve">Both required parents (Gene, </w:t>
-      </w:r>
-      <w:proofErr w:type="spellStart"/>
-      <w:r>
-        <w:rPr>
-          <w:lang w:eastAsia="en-GB"/>
-        </w:rPr>
-        <w:t>Human_Disease</w:t>
-      </w:r>
-      <w:proofErr w:type="spellEnd"/>
-      <w:r>
-        <w:rPr>
-          <w:lang w:eastAsia="en-GB"/>
-        </w:rPr>
-        <w:t>) now exist.</w:t>
+          <w:lang w:eastAsia="en-GB"/>
+        </w:rPr>
+        <w:t>must</w:t>
+      </w:r>
+      <w:r>
+        <w:rPr>
+          <w:lang w:eastAsia="en-GB"/>
+        </w:rPr>
+        <w:t> be imported last.</w:t>
       </w:r>
     </w:p>
     <w:p>
@@ -2799,157 +2393,7 @@
           <w:noProof/>
           <w:lang w:eastAsia="en-GB"/>
         </w:rPr>
-        <w:pict w14:anchorId="182738D4">
-          <v:rect id="_x0000_i1027" alt="" style="width:451.3pt;height:.05pt;mso-width-percent:0;mso-height-percent:0;mso-width-percent:0;mso-height-percent:0" o:hralign="center" o:hrstd="t" o:hr="t" fillcolor="#a0a0a0" stroked="f"/>
-        </w:pict>
-      </w:r>
-    </w:p>
-    <w:p>
-      <w:pPr>
-        <w:jc w:val="both"/>
-        <w:rPr>
-          <w:b/>
-          <w:bCs/>
-          <w:kern w:val="36"/>
-          <w:lang w:eastAsia="en-GB"/>
-        </w:rPr>
-      </w:pPr>
-      <w:r>
-        <w:rPr>
-          <w:b/>
-          <w:bCs/>
-          <w:kern w:val="36"/>
-          <w:lang w:eastAsia="en-GB"/>
-        </w:rPr>
-        <w:t>7. Data</w:t>
-      </w:r>
-    </w:p>
-    <w:p>
-      <w:pPr>
-        <w:jc w:val="both"/>
-        <w:rPr>
-          <w:lang w:eastAsia="en-GB"/>
-        </w:rPr>
-      </w:pPr>
-      <w:r>
-        <w:rPr>
-          <w:b/>
-          <w:bCs/>
-          <w:lang w:eastAsia="en-GB"/>
-        </w:rPr>
-        <w:t>Why?</w:t>
-      </w:r>
-      <w:r>
-        <w:rPr>
-          <w:lang w:eastAsia="en-GB"/>
-        </w:rPr>
-        <w:br/>
-        <w:t>This table references:</w:t>
-      </w:r>
-    </w:p>
-    <w:p>
-      <w:pPr>
-        <w:jc w:val="both"/>
-        <w:rPr>
-          <w:lang w:eastAsia="en-GB"/>
-        </w:rPr>
-      </w:pPr>
-      <w:proofErr w:type="spellStart"/>
-      <w:r>
-        <w:rPr>
-          <w:rFonts w:cs="Courier New"/>
-          <w:lang w:eastAsia="en-GB"/>
-        </w:rPr>
-        <w:t>gene_accession_id</w:t>
-      </w:r>
-      <w:proofErr w:type="spellEnd"/>
-      <w:r>
-        <w:rPr>
-          <w:lang w:eastAsia="en-GB"/>
-        </w:rPr>
-        <w:t> → Gene</w:t>
-      </w:r>
-    </w:p>
-    <w:p>
-      <w:pPr>
-        <w:jc w:val="both"/>
-        <w:rPr>
-          <w:lang w:eastAsia="en-GB"/>
-        </w:rPr>
-      </w:pPr>
-      <w:proofErr w:type="spellStart"/>
-      <w:r>
-        <w:rPr>
-          <w:rFonts w:cs="Courier New"/>
-          <w:lang w:eastAsia="en-GB"/>
-        </w:rPr>
-        <w:t>parameter_id</w:t>
-      </w:r>
-      <w:proofErr w:type="spellEnd"/>
-      <w:r>
-        <w:rPr>
-          <w:lang w:eastAsia="en-GB"/>
-        </w:rPr>
-        <w:t xml:space="preserve"> → </w:t>
-      </w:r>
-      <w:proofErr w:type="spellStart"/>
-      <w:r>
-        <w:rPr>
-          <w:lang w:eastAsia="en-GB"/>
-        </w:rPr>
-        <w:t>Parameter_Description</w:t>
-      </w:r>
-      <w:proofErr w:type="spellEnd"/>
-    </w:p>
-    <w:p>
-      <w:pPr>
-        <w:jc w:val="both"/>
-        <w:rPr>
-          <w:lang w:eastAsia="en-GB"/>
-        </w:rPr>
-      </w:pPr>
-      <w:proofErr w:type="gramStart"/>
-      <w:r>
-        <w:rPr>
-          <w:lang w:eastAsia="en-GB"/>
-        </w:rPr>
-        <w:t>So</w:t>
-      </w:r>
-      <w:proofErr w:type="gramEnd"/>
-      <w:r>
-        <w:rPr>
-          <w:lang w:eastAsia="en-GB"/>
-        </w:rPr>
-        <w:t xml:space="preserve"> it </w:t>
-      </w:r>
-      <w:r>
-        <w:rPr>
-          <w:b/>
-          <w:bCs/>
-          <w:lang w:eastAsia="en-GB"/>
-        </w:rPr>
-        <w:t>must</w:t>
-      </w:r>
-      <w:r>
-        <w:rPr>
-          <w:lang w:eastAsia="en-GB"/>
-        </w:rPr>
-        <w:t> be imported last.</w:t>
-      </w:r>
-    </w:p>
-    <w:p>
-      <w:pPr>
-        <w:jc w:val="both"/>
-        <w:rPr>
-          <w:lang w:eastAsia="en-GB"/>
-        </w:rPr>
-      </w:pPr>
-      <w:r>
-        <w:rPr>
-          <w:noProof/>
-          <w:lang w:eastAsia="en-GB"/>
-        </w:rPr>
-        <w:pict w14:anchorId="33BBD6F0">
+        <w:pict w14:anchorId="38888FFA">
           <v:rect id="_x0000_i1026" alt="" style="width:451.3pt;height:.05pt;mso-width-percent:0;mso-height-percent:0;mso-width-percent:0;mso-height-percent:0" o:hralign="center" o:hrstd="t" o:hr="t" fillcolor="#a0a0a0" stroked="f"/>
         </w:pict>
       </w:r>
@@ -3045,7 +2489,6 @@
           <w:u w:val="single"/>
           <w:lang w:eastAsia="en-GB"/>
         </w:rPr>
-        <w:lastRenderedPageBreak/>
         <w:t>Final Import Order</w:t>
       </w:r>
       <w:r>
@@ -3092,7 +2535,6 @@
           <w:lang w:eastAsia="en-GB"/>
         </w:rPr>
       </w:pPr>
-      <w:proofErr w:type="spellStart"/>
       <w:r>
         <w:rPr>
           <w:b/>
@@ -3101,7 +2543,6 @@
         </w:rPr>
         <w:t>Human_Disease</w:t>
       </w:r>
-      <w:proofErr w:type="spellEnd"/>
     </w:p>
     <w:p>
       <w:pPr>
@@ -3115,7 +2556,6 @@
           <w:lang w:eastAsia="en-GB"/>
         </w:rPr>
       </w:pPr>
-      <w:proofErr w:type="spellStart"/>
       <w:r>
         <w:rPr>
           <w:b/>
@@ -3124,7 +2564,6 @@
         </w:rPr>
         <w:t>Phenotype_Procedure</w:t>
       </w:r>
-      <w:proofErr w:type="spellEnd"/>
     </w:p>
     <w:p>
       <w:pPr>
@@ -3138,7 +2577,6 @@
           <w:lang w:eastAsia="en-GB"/>
         </w:rPr>
       </w:pPr>
-      <w:proofErr w:type="spellStart"/>
       <w:r>
         <w:rPr>
           <w:b/>
@@ -3147,7 +2585,6 @@
         </w:rPr>
         <w:t>Parameter_Description</w:t>
       </w:r>
-      <w:proofErr w:type="spellEnd"/>
     </w:p>
     <w:p>
       <w:pPr>
@@ -3161,7 +2598,6 @@
           <w:lang w:eastAsia="en-GB"/>
         </w:rPr>
       </w:pPr>
-      <w:proofErr w:type="spellStart"/>
       <w:r>
         <w:rPr>
           <w:b/>
@@ -3170,7 +2606,6 @@
         </w:rPr>
         <w:t>Parameter_Group_relation</w:t>
       </w:r>
-      <w:proofErr w:type="spellEnd"/>
     </w:p>
     <w:p>
       <w:pPr>
@@ -3184,7 +2619,6 @@
           <w:lang w:eastAsia="en-GB"/>
         </w:rPr>
       </w:pPr>
-      <w:proofErr w:type="spellStart"/>
       <w:r>
         <w:rPr>
           <w:b/>
@@ -3193,7 +2627,6 @@
         </w:rPr>
         <w:t>Gene_Disease_Relation</w:t>
       </w:r>
-      <w:proofErr w:type="spellEnd"/>
     </w:p>
     <w:p>
       <w:pPr>
@@ -3228,7 +2661,7 @@
           <w:noProof/>
           <w:lang w:eastAsia="en-GB"/>
         </w:rPr>
-        <w:pict w14:anchorId="48317853">
+        <w:pict w14:anchorId="10F516A3">
           <v:rect id="_x0000_i1025" alt="" style="width:451.3pt;height:.05pt;mso-width-percent:0;mso-height-percent:0;mso-width-percent:0;mso-height-percent:0" o:hralign="center" o:hrstd="t" o:hr="t" fillcolor="#a0a0a0" stroked="f"/>
         </w:pict>
       </w:r>
@@ -3247,7 +2680,7 @@
           <w:noProof/>
         </w:rPr>
         <w:drawing>
-          <wp:anchor distT="0" distB="0" distL="114300" distR="114300" simplePos="0" relativeHeight="251658240" behindDoc="0" locked="0" layoutInCell="1" allowOverlap="1" wp14:anchorId="27FE3139" wp14:editId="4588A730">
+          <wp:anchor distT="0" distB="0" distL="114300" distR="114300" simplePos="0" relativeHeight="251658240" behindDoc="0" locked="0" layoutInCell="1" allowOverlap="1" wp14:anchorId="27FE3139" wp14:editId="1C3EAC0A">
             <wp:simplePos x="0" y="0"/>
             <wp:positionH relativeFrom="column">
               <wp:posOffset>-774065</wp:posOffset>
@@ -3317,6 +2750,7 @@
           <w:rFonts w:asciiTheme="minorHAnsi" w:hAnsiTheme="minorHAnsi"/>
           <w:color w:val="000000"/>
         </w:rPr>
+        <w:lastRenderedPageBreak/>
         <w:t>We still need to establish the following foreign-key relationships:</w:t>
       </w:r>
     </w:p>
@@ -3333,7 +2767,6 @@
           <w:color w:val="000000"/>
         </w:rPr>
       </w:pPr>
-      <w:proofErr w:type="spellStart"/>
       <w:r>
         <w:rPr>
           <w:rStyle w:val="HTMLCode"/>
@@ -3344,7 +2777,6 @@
         </w:rPr>
         <w:t>Data.parameter_id</w:t>
       </w:r>
-      <w:proofErr w:type="spellEnd"/>
       <w:r>
         <w:rPr>
           <w:rStyle w:val="apple-converted-space"/>
@@ -3368,7 +2800,6 @@
         </w:rPr>
         <w:t> </w:t>
       </w:r>
-      <w:proofErr w:type="spellStart"/>
       <w:r>
         <w:rPr>
           <w:rStyle w:val="HTMLCode"/>
@@ -3379,7 +2810,6 @@
         </w:rPr>
         <w:t>Parameter_Description.parameter_id</w:t>
       </w:r>
-      <w:proofErr w:type="spellEnd"/>
     </w:p>
     <w:p>
       <w:pPr>
@@ -3397,7 +2827,6 @@
           <w:szCs w:val="24"/>
         </w:rPr>
       </w:pPr>
-      <w:proofErr w:type="spellStart"/>
       <w:r>
         <w:rPr>
           <w:rStyle w:val="HTMLCode"/>
@@ -3408,7 +2837,6 @@
         </w:rPr>
         <w:t>Parameter_Description.parameter_id</w:t>
       </w:r>
-      <w:proofErr w:type="spellEnd"/>
       <w:r>
         <w:rPr>
           <w:rStyle w:val="apple-converted-space"/>
@@ -3432,7 +2860,6 @@
         </w:rPr>
         <w:t> </w:t>
       </w:r>
-      <w:proofErr w:type="spellStart"/>
       <w:r>
         <w:rPr>
           <w:rStyle w:val="HTMLCode"/>
@@ -3443,7 +2870,6 @@
         </w:rPr>
         <w:t>Parameter_Group_relation.parameter_id</w:t>
       </w:r>
-      <w:proofErr w:type="spellEnd"/>
     </w:p>
     <w:p>
       <w:pPr>
@@ -3466,7 +2892,6 @@
           <w:u w:val="single"/>
           <w:lang w:eastAsia="en-GB"/>
         </w:rPr>
-        <w:lastRenderedPageBreak/>
         <w:t>Summary Table</w:t>
       </w:r>
       <w:r>
@@ -3636,21 +3061,12 @@
                 <w:lang w:eastAsia="en-GB"/>
               </w:rPr>
             </w:pPr>
-            <w:proofErr w:type="spellStart"/>
             <w:r>
               <w:rPr>
                 <w:kern w:val="0"/>
                 <w:lang w:eastAsia="en-GB"/>
               </w:rPr>
-              <w:t>Gene_Disease_Relation</w:t>
-            </w:r>
-            <w:proofErr w:type="spellEnd"/>
-            <w:r>
-              <w:rPr>
-                <w:kern w:val="0"/>
-                <w:lang w:eastAsia="en-GB"/>
-              </w:rPr>
-              <w:t xml:space="preserve"> → Gene</w:t>
+              <w:t>Gene_Disease_Relation → Gene</w:t>
             </w:r>
           </w:p>
         </w:tc>
@@ -3739,31 +3155,13 @@
                 <w:lang w:eastAsia="en-GB"/>
               </w:rPr>
             </w:pPr>
-            <w:proofErr w:type="spellStart"/>
             <w:r>
               <w:rPr>
                 <w:kern w:val="0"/>
                 <w:lang w:eastAsia="en-GB"/>
               </w:rPr>
-              <w:t>Gene_Disease_Relation</w:t>
+              <w:t>Gene_Disease_Relation → Human_Disease</w:t>
             </w:r>
-            <w:proofErr w:type="spellEnd"/>
-            <w:r>
-              <w:rPr>
-                <w:kern w:val="0"/>
-                <w:lang w:eastAsia="en-GB"/>
-              </w:rPr>
-              <w:t xml:space="preserve"> → </w:t>
-            </w:r>
-            <w:proofErr w:type="spellStart"/>
-            <w:r>
-              <w:rPr>
-                <w:kern w:val="0"/>
-                <w:lang w:eastAsia="en-GB"/>
-              </w:rPr>
-              <w:t>Human_Disease</w:t>
-            </w:r>
-            <w:proofErr w:type="spellEnd"/>
           </w:p>
         </w:tc>
         <w:tc>
@@ -3950,17 +3348,8 @@
                 <w:kern w:val="0"/>
                 <w:lang w:eastAsia="en-GB"/>
               </w:rPr>
-              <w:t xml:space="preserve">Data → </w:t>
+              <w:t>Data → Parameter_Description</w:t>
             </w:r>
-            <w:proofErr w:type="spellStart"/>
-            <w:r>
-              <w:rPr>
-                <w:kern w:val="0"/>
-                <w:lang w:eastAsia="en-GB"/>
-              </w:rPr>
-              <w:t>Parameter_Description</w:t>
-            </w:r>
-            <w:proofErr w:type="spellEnd"/>
           </w:p>
         </w:tc>
         <w:tc>
@@ -4048,31 +3437,13 @@
                 <w:lang w:eastAsia="en-GB"/>
               </w:rPr>
             </w:pPr>
-            <w:proofErr w:type="spellStart"/>
             <w:r>
               <w:rPr>
                 <w:kern w:val="0"/>
                 <w:lang w:eastAsia="en-GB"/>
               </w:rPr>
-              <w:t>Parameter_Group_relation</w:t>
+              <w:t>Parameter_Group_relation → Parameter_Description</w:t>
             </w:r>
-            <w:proofErr w:type="spellEnd"/>
-            <w:r>
-              <w:rPr>
-                <w:kern w:val="0"/>
-                <w:lang w:eastAsia="en-GB"/>
-              </w:rPr>
-              <w:t xml:space="preserve"> → </w:t>
-            </w:r>
-            <w:proofErr w:type="spellStart"/>
-            <w:r>
-              <w:rPr>
-                <w:kern w:val="0"/>
-                <w:lang w:eastAsia="en-GB"/>
-              </w:rPr>
-              <w:t>Parameter_Description</w:t>
-            </w:r>
-            <w:proofErr w:type="spellEnd"/>
           </w:p>
         </w:tc>
         <w:tc>
@@ -4160,31 +3531,13 @@
                 <w:lang w:eastAsia="en-GB"/>
               </w:rPr>
             </w:pPr>
-            <w:proofErr w:type="spellStart"/>
             <w:r>
               <w:rPr>
                 <w:kern w:val="0"/>
                 <w:lang w:eastAsia="en-GB"/>
               </w:rPr>
-              <w:t>Parameter_Description</w:t>
+              <w:t>Parameter_Description → Phenotype_Procedure</w:t>
             </w:r>
-            <w:proofErr w:type="spellEnd"/>
-            <w:r>
-              <w:rPr>
-                <w:kern w:val="0"/>
-                <w:lang w:eastAsia="en-GB"/>
-              </w:rPr>
-              <w:t xml:space="preserve"> → </w:t>
-            </w:r>
-            <w:proofErr w:type="spellStart"/>
-            <w:r>
-              <w:rPr>
-                <w:kern w:val="0"/>
-                <w:lang w:eastAsia="en-GB"/>
-              </w:rPr>
-              <w:t>Phenotype_Procedure</w:t>
-            </w:r>
-            <w:proofErr w:type="spellEnd"/>
           </w:p>
         </w:tc>
         <w:tc>

</xml_diff>